<commit_message>
Entrega de la tarea A0
</commit_message>
<xml_diff>
--- a/A0/P00_rodriguezgonzalez_alvaro.docx
+++ b/A0/P00_rodriguezgonzalez_alvaro.docx
@@ -313,25 +313,25 @@
         <w:rPr>
           <w:rStyle w:val="VerbatimChar"/>
         </w:rPr>
-        <w:t xml:space="preserve">##   [1] 2 3 1 6 6 5 6 2 4 2 6 1 2 6 6 6 4 6 3 2 5 1 3 5 1 5 6 4 3 2 5 1 2 5 5 3 3</w:t>
-      </w:r>
-      <w:r>
-        <w:br/>
-      </w:r>
-      <w:r>
-        <w:rPr>
-          <w:rStyle w:val="VerbatimChar"/>
-        </w:rPr>
-        <w:t xml:space="preserve">##  [38] 1 2 2 5 4 4 3 5 4 2 4 5 4 5 1 2 5 2 3 6 3 3 5 6 3 6 4 6 2 2 1 2 5 2 5 6 4</w:t>
-      </w:r>
-      <w:r>
-        <w:br/>
-      </w:r>
-      <w:r>
-        <w:rPr>
-          <w:rStyle w:val="VerbatimChar"/>
-        </w:rPr>
-        <w:t xml:space="preserve">##  [75] 5 2 4 5 2 1 3 4 6 4 4 2 6 6 4 6 3 3 4 2 5 6 1 3 1 2</w:t>
+        <w:t xml:space="preserve">##   [1] 3 6 5 5 5 3 3 5 1 3 5 2 2 4 2 2 4 6 1 2 5 1 6 5 4 1 3 2 3 2 2 1 5 6 5 3 2</w:t>
+      </w:r>
+      <w:r>
+        <w:br/>
+      </w:r>
+      <w:r>
+        <w:rPr>
+          <w:rStyle w:val="VerbatimChar"/>
+        </w:rPr>
+        <w:t xml:space="preserve">##  [38] 1 6 2 3 4 6 6 2 6 5 2 3 6 3 5 6 5 3 1 2 6 1 4 4 2 1 2 5 4 2 3 1 2 1 4 6 4</w:t>
+      </w:r>
+      <w:r>
+        <w:br/>
+      </w:r>
+      <w:r>
+        <w:rPr>
+          <w:rStyle w:val="VerbatimChar"/>
+        </w:rPr>
+        <w:t xml:space="preserve">##  [75] 6 2 4 6 3 4 6 5 1 6 4 2 1 4 3 2 4 5 3 6 4 1 5 1 3 4</w:t>
       </w:r>
     </w:p>
     <w:p>
@@ -398,7 +398,7 @@
         <w:rPr>
           <w:rStyle w:val="VerbatimChar"/>
         </w:rPr>
-        <w:t xml:space="preserve">## 11 21 15 16 18 19</w:t>
+        <w:t xml:space="preserve">## 15 20 16 16 16 17</w:t>
       </w:r>
     </w:p>
     <w:p>
@@ -501,7 +501,7 @@
         <w:rPr>
           <w:rStyle w:val="VerbatimChar"/>
         </w:rPr>
-        <w:t xml:space="preserve">## 0.11 0.21 0.15 0.16 0.18 0.19</w:t>
+        <w:t xml:space="preserve">## 0.15 0.20 0.16 0.16 0.16 0.17</w:t>
       </w:r>
     </w:p>
     <w:p>
@@ -726,25 +726,25 @@
         <w:rPr>
           <w:rStyle w:val="VerbatimChar"/>
         </w:rPr>
-        <w:t xml:space="preserve">## 1                  1 11</w:t>
-      </w:r>
-      <w:r>
-        <w:br/>
-      </w:r>
-      <w:r>
-        <w:rPr>
-          <w:rStyle w:val="VerbatimChar"/>
-        </w:rPr>
-        <w:t xml:space="preserve">## 2                  2 21</w:t>
-      </w:r>
-      <w:r>
-        <w:br/>
-      </w:r>
-      <w:r>
-        <w:rPr>
-          <w:rStyle w:val="VerbatimChar"/>
-        </w:rPr>
-        <w:t xml:space="preserve">## 3                  3 15</w:t>
+        <w:t xml:space="preserve">## 1                  1 15</w:t>
+      </w:r>
+      <w:r>
+        <w:br/>
+      </w:r>
+      <w:r>
+        <w:rPr>
+          <w:rStyle w:val="VerbatimChar"/>
+        </w:rPr>
+        <w:t xml:space="preserve">## 2                  2 20</w:t>
+      </w:r>
+      <w:r>
+        <w:br/>
+      </w:r>
+      <w:r>
+        <w:rPr>
+          <w:rStyle w:val="VerbatimChar"/>
+        </w:rPr>
+        <w:t xml:space="preserve">## 3                  3 16</w:t>
       </w:r>
       <w:r>
         <w:br/>
@@ -762,16 +762,16 @@
         <w:rPr>
           <w:rStyle w:val="VerbatimChar"/>
         </w:rPr>
-        <w:t xml:space="preserve">## 5                  5 18</w:t>
-      </w:r>
-      <w:r>
-        <w:br/>
-      </w:r>
-      <w:r>
-        <w:rPr>
-          <w:rStyle w:val="VerbatimChar"/>
-        </w:rPr>
-        <w:t xml:space="preserve">## 6                  6 19</w:t>
+        <w:t xml:space="preserve">## 5                  5 16</w:t>
+      </w:r>
+      <w:r>
+        <w:br/>
+      </w:r>
+      <w:r>
+        <w:rPr>
+          <w:rStyle w:val="VerbatimChar"/>
+        </w:rPr>
+        <w:t xml:space="preserve">## 6                  6 17</w:t>
       </w:r>
     </w:p>
     <w:bookmarkEnd w:id="20"/>
@@ -1066,25 +1066,25 @@
         <w:rPr>
           <w:rStyle w:val="VerbatimChar"/>
         </w:rPr>
-        <w:t xml:space="preserve">##   [1] 6 6 6 2 4 2 3 6 3 1 6 4 5 5 1 6 1 1 6 3 3 1 2 1 5 3 5 6 1 2 2 5 5 6 6 5 1</w:t>
-      </w:r>
-      <w:r>
-        <w:br/>
-      </w:r>
-      <w:r>
-        <w:rPr>
-          <w:rStyle w:val="VerbatimChar"/>
-        </w:rPr>
-        <w:t xml:space="preserve">##  [38] 3 1 3 5 5 5 5 1 6 6 6 2 1 2 6 4 6 6 5 2 2 5 5 5 5 3 5 3 4 6 1 1 5 3 5 6 4</w:t>
-      </w:r>
-      <w:r>
-        <w:br/>
-      </w:r>
-      <w:r>
-        <w:rPr>
-          <w:rStyle w:val="VerbatimChar"/>
-        </w:rPr>
-        <w:t xml:space="preserve">##  [75] 1 1 6 4 2 4 5 2 3 6 3 6 1 5 4 6 3 6 1 6 4 6 3 6 2 4</w:t>
+        <w:t xml:space="preserve">##   [1] 6 4 1 5 4 4 2 3 4 6 2 2 3 5 2 6 5 2 6 2 5 3 4 3 3 3 5 1 1 6 3 4 6 2 6 3 2</w:t>
+      </w:r>
+      <w:r>
+        <w:br/>
+      </w:r>
+      <w:r>
+        <w:rPr>
+          <w:rStyle w:val="VerbatimChar"/>
+        </w:rPr>
+        <w:t xml:space="preserve">##  [38] 2 4 4 3 3 1 2 6 4 4 4 3 1 3 5 2 4 3 2 2 6 4 1 1 6 1 1 3 2 4 2 6 1 4 1 3 3</w:t>
+      </w:r>
+      <w:r>
+        <w:br/>
+      </w:r>
+      <w:r>
+        <w:rPr>
+          <w:rStyle w:val="VerbatimChar"/>
+        </w:rPr>
+        <w:t xml:space="preserve">##  [75] 6 2 2 1 2 5 6 2 4 6 3 6 2 3 3 2 4 1 6 6 4 5 1 4 2 5</w:t>
       </w:r>
     </w:p>
     <w:p>
@@ -1138,7 +1138,7 @@
         <w:rPr>
           <w:rStyle w:val="VerbatimChar"/>
         </w:rPr>
-        <w:t xml:space="preserve">## 17 12 14 10 21 26</w:t>
+        <w:t xml:space="preserve">## 14 22 19 19  9 17</w:t>
       </w:r>
     </w:p>
     <w:p>
@@ -1220,7 +1220,7 @@
         <w:rPr>
           <w:rStyle w:val="VerbatimChar"/>
         </w:rPr>
-        <w:t xml:space="preserve">## 0.17 0.12 0.14 0.10 0.21 0.26</w:t>
+        <w:t xml:space="preserve">## 0.14 0.22 0.19 0.19 0.09 0.17</w:t>
       </w:r>
     </w:p>
     <w:p>
@@ -1344,52 +1344,52 @@
         <w:rPr>
           <w:rStyle w:val="VerbatimChar"/>
         </w:rPr>
-        <w:t xml:space="preserve">## 1                   1 17</w:t>
-      </w:r>
-      <w:r>
-        <w:br/>
-      </w:r>
-      <w:r>
-        <w:rPr>
-          <w:rStyle w:val="VerbatimChar"/>
-        </w:rPr>
-        <w:t xml:space="preserve">## 2                   2 12</w:t>
-      </w:r>
-      <w:r>
-        <w:br/>
-      </w:r>
-      <w:r>
-        <w:rPr>
-          <w:rStyle w:val="VerbatimChar"/>
-        </w:rPr>
-        <w:t xml:space="preserve">## 3                   3 14</w:t>
-      </w:r>
-      <w:r>
-        <w:br/>
-      </w:r>
-      <w:r>
-        <w:rPr>
-          <w:rStyle w:val="VerbatimChar"/>
-        </w:rPr>
-        <w:t xml:space="preserve">## 4                   4 10</w:t>
-      </w:r>
-      <w:r>
-        <w:br/>
-      </w:r>
-      <w:r>
-        <w:rPr>
-          <w:rStyle w:val="VerbatimChar"/>
-        </w:rPr>
-        <w:t xml:space="preserve">## 5                   5 21</w:t>
-      </w:r>
-      <w:r>
-        <w:br/>
-      </w:r>
-      <w:r>
-        <w:rPr>
-          <w:rStyle w:val="VerbatimChar"/>
-        </w:rPr>
-        <w:t xml:space="preserve">## 6                   6 26</w:t>
+        <w:t xml:space="preserve">## 1                   1 14</w:t>
+      </w:r>
+      <w:r>
+        <w:br/>
+      </w:r>
+      <w:r>
+        <w:rPr>
+          <w:rStyle w:val="VerbatimChar"/>
+        </w:rPr>
+        <w:t xml:space="preserve">## 2                   2 22</w:t>
+      </w:r>
+      <w:r>
+        <w:br/>
+      </w:r>
+      <w:r>
+        <w:rPr>
+          <w:rStyle w:val="VerbatimChar"/>
+        </w:rPr>
+        <w:t xml:space="preserve">## 3                   3 19</w:t>
+      </w:r>
+      <w:r>
+        <w:br/>
+      </w:r>
+      <w:r>
+        <w:rPr>
+          <w:rStyle w:val="VerbatimChar"/>
+        </w:rPr>
+        <w:t xml:space="preserve">## 4                   4 19</w:t>
+      </w:r>
+      <w:r>
+        <w:br/>
+      </w:r>
+      <w:r>
+        <w:rPr>
+          <w:rStyle w:val="VerbatimChar"/>
+        </w:rPr>
+        <w:t xml:space="preserve">## 5                   5  9</w:t>
+      </w:r>
+      <w:r>
+        <w:br/>
+      </w:r>
+      <w:r>
+        <w:rPr>
+          <w:rStyle w:val="VerbatimChar"/>
+        </w:rPr>
+        <w:t xml:space="preserve">## 6                   6 17</w:t>
       </w:r>
     </w:p>
     <w:bookmarkEnd w:id="21"/>
@@ -2994,7 +2994,7 @@
               <a:graphicData uri="http://schemas.openxmlformats.org/drawingml/2006/picture">
                 <pic:pic>
                   <pic:nvPicPr>
-                    <pic:cNvPr descr="P00_apellidos_nombre_files/figure-docx/diagr-1.png" id="0" name="Picture"/>
+                    <pic:cNvPr descr="P00_rodriguezgonzalez_alvaro_files/figure-docx/diagr-1.png" id="0" name="Picture"/>
                     <pic:cNvPicPr>
                       <a:picLocks noChangeArrowheads="1" noChangeAspect="1"/>
                     </pic:cNvPicPr>
@@ -3586,7 +3586,7 @@
         <w:rPr>
           <w:rStyle w:val="FunctionTok"/>
         </w:rPr>
-        <w:t xml:space="preserve">top_n</w:t>
+        <w:t xml:space="preserve">arrange</w:t>
       </w:r>
       <w:r>
         <w:rPr>
@@ -3596,15 +3596,42 @@
       </w:r>
       <w:r>
         <w:rPr>
-          <w:rStyle w:val="AttributeTok"/>
-        </w:rPr>
-        <w:t xml:space="preserve">n =</w:t>
-      </w:r>
-      <w:r>
-        <w:rPr>
-          <w:rStyle w:val="NormalTok"/>
-        </w:rPr>
-        <w:t xml:space="preserve"> </w:t>
+          <w:rStyle w:val="FunctionTok"/>
+        </w:rPr>
+        <w:t xml:space="preserve">desc</w:t>
+      </w:r>
+      <w:r>
+        <w:rPr>
+          <w:rStyle w:val="NormalTok"/>
+        </w:rPr>
+        <w:t xml:space="preserve">(medage)) </w:t>
+      </w:r>
+      <w:r>
+        <w:rPr>
+          <w:rStyle w:val="SpecialCharTok"/>
+        </w:rPr>
+        <w:t xml:space="preserve">%&gt;%</w:t>
+      </w:r>
+      <w:r>
+        <w:br/>
+      </w:r>
+      <w:r>
+        <w:rPr>
+          <w:rStyle w:val="NormalTok"/>
+        </w:rPr>
+        <w:t xml:space="preserve">  </w:t>
+      </w:r>
+      <w:r>
+        <w:rPr>
+          <w:rStyle w:val="FunctionTok"/>
+        </w:rPr>
+        <w:t xml:space="preserve">head</w:t>
+      </w:r>
+      <w:r>
+        <w:rPr>
+          <w:rStyle w:val="NormalTok"/>
+        </w:rPr>
+        <w:t xml:space="preserve">(</w:t>
       </w:r>
       <w:r>
         <w:rPr>
@@ -3616,46 +3643,7 @@
         <w:rPr>
           <w:rStyle w:val="NormalTok"/>
         </w:rPr>
-        <w:t xml:space="preserve">,medage) </w:t>
-      </w:r>
-      <w:r>
-        <w:rPr>
-          <w:rStyle w:val="SpecialCharTok"/>
-        </w:rPr>
-        <w:t xml:space="preserve">%&gt;%</w:t>
-      </w:r>
-      <w:r>
-        <w:br/>
-      </w:r>
-      <w:r>
-        <w:rPr>
-          <w:rStyle w:val="NormalTok"/>
-        </w:rPr>
-        <w:t xml:space="preserve">  </w:t>
-      </w:r>
-      <w:r>
-        <w:rPr>
-          <w:rStyle w:val="FunctionTok"/>
-        </w:rPr>
-        <w:t xml:space="preserve">arrange</w:t>
-      </w:r>
-      <w:r>
-        <w:rPr>
-          <w:rStyle w:val="NormalTok"/>
-        </w:rPr>
-        <w:t xml:space="preserve">(</w:t>
-      </w:r>
-      <w:r>
-        <w:rPr>
-          <w:rStyle w:val="FunctionTok"/>
-        </w:rPr>
-        <w:t xml:space="preserve">desc</w:t>
-      </w:r>
-      <w:r>
-        <w:rPr>
-          <w:rStyle w:val="NormalTok"/>
-        </w:rPr>
-        <w:t xml:space="preserve">(medage)) </w:t>
+        <w:t xml:space="preserve">)</w:t>
       </w:r>
     </w:p>
     <w:p>
@@ -3666,7 +3654,7 @@
         <w:rPr>
           <w:rStyle w:val="VerbatimChar"/>
         </w:rPr>
-        <w:t xml:space="preserve">## # A tibble: 11 × 3</w:t>
+        <w:t xml:space="preserve">## # A tibble: 10 × 3</w:t>
       </w:r>
       <w:r>
         <w:br/>
@@ -3775,15 +3763,6 @@
           <w:rStyle w:val="VerbatimChar"/>
         </w:rPr>
         <w:t xml:space="preserve">## 10 Maine           30.4      0.125</w:t>
-      </w:r>
-      <w:r>
-        <w:br/>
-      </w:r>
-      <w:r>
-        <w:rPr>
-          <w:rStyle w:val="VerbatimChar"/>
-        </w:rPr>
-        <w:t xml:space="preserve">## 11 W. Virginia     30.4      0.122</w:t>
       </w:r>
     </w:p>
     <w:p>
@@ -4047,7 +4026,7 @@
               <a:graphicData uri="http://schemas.openxmlformats.org/drawingml/2006/picture">
                 <pic:pic>
                   <pic:nvPicPr>
-                    <pic:cNvPr descr="P00_apellidos_nombre_files/figure-docx/hist-1.png" id="0" name="Picture"/>
+                    <pic:cNvPr descr="P00_rodriguezgonzalez_alvaro_files/figure-docx/hist-1.png" id="0" name="Picture"/>
                     <pic:cNvPicPr>
                       <a:picLocks noChangeArrowheads="1" noChangeAspect="1"/>
                     </pic:cNvPicPr>

</xml_diff>